<commit_message>
HTML Week 2 - Dag 2
</commit_message>
<xml_diff>
--- a/Week 2/Kennisopdrachten/2.6/Week 2 - 2.6 opdrachten.docx
+++ b/Week 2/Kennisopdrachten/2.6/Week 2 - 2.6 opdrachten.docx
@@ -259,6 +259,16 @@
       <w:r>
         <w:rPr>
           <w:rFonts w:ascii="Arial" w:eastAsia="Splatfont 2" w:hAnsi="Arial" w:cs="Arial"/>
+          <w:color w:val="F222E8"/>
+          <w:sz w:val="24"/>
+          <w:szCs w:val="24"/>
+          <w:lang w:val="nl-NL"/>
+        </w:rPr>
+        <w:t>‘</w:t>
+      </w:r>
+      <w:r>
+        <w:rPr>
+          <w:rFonts w:ascii="Arial" w:eastAsia="Splatfont 2" w:hAnsi="Arial" w:cs="Arial"/>
           <w:color w:val="FB35F1"/>
           <w:sz w:val="24"/>
           <w:szCs w:val="24"/>
@@ -287,6 +297,16 @@
           <w:lang w:val="nl-NL"/>
         </w:rPr>
         <w:t>?</w:t>
+      </w:r>
+      <w:r>
+        <w:rPr>
+          <w:rFonts w:ascii="Arial" w:eastAsia="Splatfont 2" w:hAnsi="Arial" w:cs="Arial"/>
+          <w:color w:val="FB35F1"/>
+          <w:sz w:val="24"/>
+          <w:szCs w:val="24"/>
+          <w:lang w:val="nl-NL"/>
+        </w:rPr>
+        <w:t>’</w:t>
       </w:r>
     </w:p>
     <w:p>
@@ -307,6 +327,359 @@
         </w:rPr>
         <w:t>Achtergrond formaat tussen telefoon en desktop.</w:t>
       </w:r>
+    </w:p>
+    <w:p>
+      <w:pPr>
+        <w:rPr>
+          <w:rFonts w:ascii="Arial" w:eastAsia="Splatfont 2" w:hAnsi="Arial" w:cs="Arial"/>
+          <w:color w:val="FB35F1"/>
+          <w:sz w:val="24"/>
+          <w:szCs w:val="24"/>
+          <w:lang w:val="nl-NL"/>
+        </w:rPr>
+      </w:pPr>
+      <w:r>
+        <w:rPr>
+          <w:rFonts w:ascii="Arial" w:eastAsia="Splatfont 2" w:hAnsi="Arial" w:cs="Arial"/>
+          <w:sz w:val="24"/>
+          <w:szCs w:val="24"/>
+          <w:lang w:val="nl-NL"/>
+        </w:rPr>
+        <w:t xml:space="preserve">Vraag </w:t>
+      </w:r>
+      <w:r>
+        <w:rPr>
+          <w:rFonts w:ascii="Arial" w:eastAsia="Splatfont 2" w:hAnsi="Arial" w:cs="Arial"/>
+          <w:sz w:val="24"/>
+          <w:szCs w:val="24"/>
+          <w:lang w:val="nl-NL"/>
+        </w:rPr>
+        <w:t>3</w:t>
+      </w:r>
+      <w:r>
+        <w:rPr>
+          <w:rFonts w:ascii="Arial" w:eastAsia="Splatfont 2" w:hAnsi="Arial" w:cs="Arial"/>
+          <w:sz w:val="24"/>
+          <w:szCs w:val="24"/>
+          <w:lang w:val="nl-NL"/>
+        </w:rPr>
+        <w:t>:</w:t>
+      </w:r>
+      <w:r>
+        <w:rPr>
+          <w:rFonts w:ascii="Arial" w:eastAsia="Splatfont 2" w:hAnsi="Arial" w:cs="Arial"/>
+          <w:color w:val="F222E8"/>
+          <w:sz w:val="24"/>
+          <w:szCs w:val="24"/>
+          <w:lang w:val="nl-NL"/>
+        </w:rPr>
+        <w:t xml:space="preserve"> </w:t>
+      </w:r>
+      <w:r>
+        <w:rPr>
+          <w:rFonts w:ascii="Arial" w:eastAsia="Splatfont 2" w:hAnsi="Arial" w:cs="Arial"/>
+          <w:color w:val="F222E8"/>
+          <w:sz w:val="24"/>
+          <w:szCs w:val="24"/>
+          <w:lang w:val="nl-NL"/>
+        </w:rPr>
+        <w:t>‘</w:t>
+      </w:r>
+      <w:r>
+        <w:rPr>
+          <w:rFonts w:ascii="Arial" w:eastAsia="Splatfont 2" w:hAnsi="Arial" w:cs="Arial"/>
+          <w:color w:val="FB35F1"/>
+          <w:sz w:val="24"/>
+          <w:szCs w:val="24"/>
+          <w:lang w:val="nl-NL"/>
+        </w:rPr>
+        <w:t>Wat betekent “-webkit-background-</w:t>
+      </w:r>
+      <w:proofErr w:type="spellStart"/>
+      <w:r>
+        <w:rPr>
+          <w:rFonts w:ascii="Arial" w:eastAsia="Splatfont 2" w:hAnsi="Arial" w:cs="Arial"/>
+          <w:color w:val="FB35F1"/>
+          <w:sz w:val="24"/>
+          <w:szCs w:val="24"/>
+          <w:lang w:val="nl-NL"/>
+        </w:rPr>
+        <w:t>color</w:t>
+      </w:r>
+      <w:proofErr w:type="spellEnd"/>
+      <w:r>
+        <w:rPr>
+          <w:rFonts w:ascii="Arial" w:eastAsia="Splatfont 2" w:hAnsi="Arial" w:cs="Arial"/>
+          <w:color w:val="FB35F1"/>
+          <w:sz w:val="24"/>
+          <w:szCs w:val="24"/>
+          <w:lang w:val="nl-NL"/>
+        </w:rPr>
+        <w:t>: red;”?</w:t>
+      </w:r>
+      <w:r>
+        <w:rPr>
+          <w:rFonts w:ascii="Arial" w:eastAsia="Splatfont 2" w:hAnsi="Arial" w:cs="Arial"/>
+          <w:color w:val="FB35F1"/>
+          <w:sz w:val="24"/>
+          <w:szCs w:val="24"/>
+          <w:lang w:val="nl-NL"/>
+        </w:rPr>
+        <w:t>’</w:t>
+      </w:r>
+    </w:p>
+    <w:p>
+      <w:pPr>
+        <w:rPr>
+          <w:rFonts w:ascii="Arial" w:eastAsia="Splatfont 2" w:hAnsi="Arial" w:cs="Arial"/>
+          <w:color w:val="FB35F1"/>
+          <w:sz w:val="24"/>
+          <w:szCs w:val="24"/>
+          <w:lang w:val="nl-NL"/>
+        </w:rPr>
+      </w:pPr>
+    </w:p>
+    <w:p>
+      <w:pPr>
+        <w:rPr>
+          <w:rFonts w:ascii="Arial" w:eastAsia="Splatfont 2" w:hAnsi="Arial" w:cs="Arial"/>
+          <w:color w:val="FB35F1"/>
+          <w:sz w:val="24"/>
+          <w:szCs w:val="24"/>
+          <w:lang w:val="nl-NL"/>
+        </w:rPr>
+      </w:pPr>
+      <w:r>
+        <w:rPr>
+          <w:rFonts w:ascii="Arial" w:eastAsia="Splatfont 2" w:hAnsi="Arial" w:cs="Arial"/>
+          <w:sz w:val="24"/>
+          <w:szCs w:val="24"/>
+          <w:lang w:val="nl-NL"/>
+        </w:rPr>
+        <w:t xml:space="preserve">Vraag </w:t>
+      </w:r>
+      <w:r>
+        <w:rPr>
+          <w:rFonts w:ascii="Arial" w:eastAsia="Splatfont 2" w:hAnsi="Arial" w:cs="Arial"/>
+          <w:sz w:val="24"/>
+          <w:szCs w:val="24"/>
+          <w:lang w:val="nl-NL"/>
+        </w:rPr>
+        <w:t>4</w:t>
+      </w:r>
+      <w:r>
+        <w:rPr>
+          <w:rFonts w:ascii="Arial" w:eastAsia="Splatfont 2" w:hAnsi="Arial" w:cs="Arial"/>
+          <w:sz w:val="24"/>
+          <w:szCs w:val="24"/>
+          <w:lang w:val="nl-NL"/>
+        </w:rPr>
+        <w:t>:</w:t>
+      </w:r>
+      <w:r>
+        <w:rPr>
+          <w:rFonts w:ascii="Arial" w:eastAsia="Splatfont 2" w:hAnsi="Arial" w:cs="Arial"/>
+          <w:color w:val="F222E8"/>
+          <w:sz w:val="24"/>
+          <w:szCs w:val="24"/>
+          <w:lang w:val="nl-NL"/>
+        </w:rPr>
+        <w:t xml:space="preserve"> </w:t>
+      </w:r>
+      <w:r>
+        <w:rPr>
+          <w:rFonts w:ascii="Arial" w:eastAsia="Splatfont 2" w:hAnsi="Arial" w:cs="Arial"/>
+          <w:color w:val="F222E8"/>
+          <w:sz w:val="24"/>
+          <w:szCs w:val="24"/>
+          <w:lang w:val="nl-NL"/>
+        </w:rPr>
+        <w:t>‘</w:t>
+      </w:r>
+      <w:r>
+        <w:rPr>
+          <w:rFonts w:ascii="Arial" w:eastAsia="Splatfont 2" w:hAnsi="Arial" w:cs="Arial"/>
+          <w:color w:val="FB35F1"/>
+          <w:sz w:val="24"/>
+          <w:szCs w:val="24"/>
+          <w:lang w:val="nl-NL"/>
+        </w:rPr>
+        <w:t>Wat betekent “-</w:t>
+      </w:r>
+      <w:proofErr w:type="spellStart"/>
+      <w:r>
+        <w:rPr>
+          <w:rFonts w:ascii="Arial" w:eastAsia="Splatfont 2" w:hAnsi="Arial" w:cs="Arial"/>
+          <w:color w:val="FB35F1"/>
+          <w:sz w:val="24"/>
+          <w:szCs w:val="24"/>
+          <w:lang w:val="nl-NL"/>
+        </w:rPr>
+        <w:t>moz</w:t>
+      </w:r>
+      <w:proofErr w:type="spellEnd"/>
+      <w:r>
+        <w:rPr>
+          <w:rFonts w:ascii="Arial" w:eastAsia="Splatfont 2" w:hAnsi="Arial" w:cs="Arial"/>
+          <w:color w:val="FB35F1"/>
+          <w:sz w:val="24"/>
+          <w:szCs w:val="24"/>
+          <w:lang w:val="nl-NL"/>
+        </w:rPr>
+        <w:t>-font-</w:t>
+      </w:r>
+      <w:proofErr w:type="spellStart"/>
+      <w:r>
+        <w:rPr>
+          <w:rFonts w:ascii="Arial" w:eastAsia="Splatfont 2" w:hAnsi="Arial" w:cs="Arial"/>
+          <w:color w:val="FB35F1"/>
+          <w:sz w:val="24"/>
+          <w:szCs w:val="24"/>
+          <w:lang w:val="nl-NL"/>
+        </w:rPr>
+        <w:t>size</w:t>
+      </w:r>
+      <w:proofErr w:type="spellEnd"/>
+      <w:r>
+        <w:rPr>
+          <w:rFonts w:ascii="Arial" w:eastAsia="Splatfont 2" w:hAnsi="Arial" w:cs="Arial"/>
+          <w:color w:val="FB35F1"/>
+          <w:sz w:val="24"/>
+          <w:szCs w:val="24"/>
+          <w:lang w:val="nl-NL"/>
+        </w:rPr>
+        <w:t>: 2rem”?</w:t>
+      </w:r>
+      <w:r>
+        <w:rPr>
+          <w:rFonts w:ascii="Arial" w:eastAsia="Splatfont 2" w:hAnsi="Arial" w:cs="Arial"/>
+          <w:color w:val="FB35F1"/>
+          <w:sz w:val="24"/>
+          <w:szCs w:val="24"/>
+          <w:lang w:val="nl-NL"/>
+        </w:rPr>
+        <w:t>’</w:t>
+      </w:r>
+    </w:p>
+    <w:p>
+      <w:pPr>
+        <w:rPr>
+          <w:rFonts w:ascii="Arial" w:eastAsia="Splatfont 2" w:hAnsi="Arial" w:cs="Arial"/>
+          <w:color w:val="F222E8"/>
+          <w:sz w:val="24"/>
+          <w:szCs w:val="24"/>
+          <w:lang w:val="nl-NL"/>
+        </w:rPr>
+      </w:pPr>
+      <w:r>
+        <w:rPr>
+          <w:rFonts w:ascii="Arial" w:eastAsia="Splatfont 2" w:hAnsi="Arial" w:cs="Arial"/>
+          <w:sz w:val="24"/>
+          <w:szCs w:val="24"/>
+          <w:lang w:val="nl-NL"/>
+        </w:rPr>
+        <w:t xml:space="preserve">Vraag </w:t>
+      </w:r>
+      <w:r>
+        <w:rPr>
+          <w:rFonts w:ascii="Arial" w:eastAsia="Splatfont 2" w:hAnsi="Arial" w:cs="Arial"/>
+          <w:sz w:val="24"/>
+          <w:szCs w:val="24"/>
+          <w:lang w:val="nl-NL"/>
+        </w:rPr>
+        <w:t>5</w:t>
+      </w:r>
+      <w:r>
+        <w:rPr>
+          <w:rFonts w:ascii="Arial" w:eastAsia="Splatfont 2" w:hAnsi="Arial" w:cs="Arial"/>
+          <w:sz w:val="24"/>
+          <w:szCs w:val="24"/>
+          <w:lang w:val="nl-NL"/>
+        </w:rPr>
+        <w:t>:</w:t>
+      </w:r>
+      <w:r>
+        <w:rPr>
+          <w:rFonts w:ascii="Arial" w:eastAsia="Splatfont 2" w:hAnsi="Arial" w:cs="Arial"/>
+          <w:color w:val="F222E8"/>
+          <w:sz w:val="24"/>
+          <w:szCs w:val="24"/>
+          <w:lang w:val="nl-NL"/>
+        </w:rPr>
+        <w:t xml:space="preserve"> </w:t>
+      </w:r>
+      <w:r>
+        <w:rPr>
+          <w:rFonts w:ascii="Arial" w:eastAsia="Splatfont 2" w:hAnsi="Arial" w:cs="Arial"/>
+          <w:color w:val="F222E8"/>
+          <w:sz w:val="24"/>
+          <w:szCs w:val="24"/>
+          <w:lang w:val="nl-NL"/>
+        </w:rPr>
+        <w:t>‘</w:t>
+      </w:r>
+      <w:r>
+        <w:rPr>
+          <w:rFonts w:ascii="Arial" w:eastAsia="Splatfont 2" w:hAnsi="Arial" w:cs="Arial"/>
+          <w:color w:val="F222E8"/>
+          <w:sz w:val="24"/>
+          <w:szCs w:val="24"/>
+          <w:lang w:val="nl-NL"/>
+        </w:rPr>
+        <w:t>Het testen van je werk is superbelangrijk in programmeren. Geef drie redenen waarom testen</w:t>
+      </w:r>
+      <w:r>
+        <w:rPr>
+          <w:rFonts w:ascii="Arial" w:eastAsia="Splatfont 2" w:hAnsi="Arial" w:cs="Arial"/>
+          <w:color w:val="F222E8"/>
+          <w:sz w:val="24"/>
+          <w:szCs w:val="24"/>
+          <w:lang w:val="nl-NL"/>
+        </w:rPr>
+        <w:t xml:space="preserve"> </w:t>
+      </w:r>
+      <w:r>
+        <w:rPr>
+          <w:rFonts w:ascii="Arial" w:eastAsia="Splatfont 2" w:hAnsi="Arial" w:cs="Arial"/>
+          <w:color w:val="F222E8"/>
+          <w:sz w:val="24"/>
+          <w:szCs w:val="24"/>
+          <w:lang w:val="nl-NL"/>
+        </w:rPr>
+        <w:t>zo belangrijk is.</w:t>
+      </w:r>
+      <w:r>
+        <w:rPr>
+          <w:rFonts w:ascii="Arial" w:eastAsia="Splatfont 2" w:hAnsi="Arial" w:cs="Arial"/>
+          <w:color w:val="FB35F1"/>
+          <w:sz w:val="24"/>
+          <w:szCs w:val="24"/>
+          <w:lang w:val="nl-NL"/>
+        </w:rPr>
+        <w:t>’</w:t>
+      </w:r>
+    </w:p>
+    <w:p>
+      <w:pPr>
+        <w:rPr>
+          <w:rFonts w:ascii="Arial" w:eastAsia="Splatfont 2" w:hAnsi="Arial" w:cs="Arial"/>
+          <w:color w:val="FB35F1"/>
+          <w:sz w:val="24"/>
+          <w:szCs w:val="24"/>
+          <w:lang w:val="nl-NL"/>
+        </w:rPr>
+      </w:pPr>
+    </w:p>
+    <w:p>
+      <w:pPr>
+        <w:rPr>
+          <w:rFonts w:ascii="Arial" w:eastAsia="Splatfont 2" w:hAnsi="Arial" w:cs="Arial"/>
+          <w:color w:val="FB35F1"/>
+          <w:sz w:val="24"/>
+          <w:szCs w:val="24"/>
+          <w:lang w:val="nl-NL"/>
+        </w:rPr>
+      </w:pPr>
     </w:p>
     <w:p>
       <w:pPr>

</xml_diff>